<commit_message>
Memperbaiki task (membuat query dan Tandai setiap relasi dari database Apotek) juga menyelesaikan task Membuat Simple Query
</commit_message>
<xml_diff>
--- a/ms-ebta/02Tandai-setiap-relasi-dari-database-Apotek/relasiDatabase.docx
+++ b/ms-ebta/02Tandai-setiap-relasi-dari-database-Apotek/relasiDatabase.docx
@@ -21,9 +21,9 @@
         </w:rPr>
         <w:drawing>
           <wp:inline distT="0" distB="0" distL="0" distR="0">
-            <wp:extent cx="5943600" cy="3176905"/>
-            <wp:effectExtent l="0" t="0" r="0" b="4445"/>
-            <wp:docPr id="1" name="Picture 1"/>
+            <wp:extent cx="5943600" cy="2944880"/>
+            <wp:effectExtent l="0" t="0" r="0" b="8255"/>
+            <wp:docPr id="2" name="Picture 2" descr="C:\XAMPP\htdocs\eduwork\pelita_freeclass_eduwork\apotik.png"/>
             <wp:cNvGraphicFramePr>
               <a:graphicFrameLocks xmlns:a="http://schemas.openxmlformats.org/drawingml/2006/main" noChangeAspect="1"/>
             </wp:cNvGraphicFramePr>
@@ -31,8 +31,10 @@
               <a:graphicData uri="http://schemas.openxmlformats.org/drawingml/2006/picture">
                 <pic:pic xmlns:pic="http://schemas.openxmlformats.org/drawingml/2006/picture">
                   <pic:nvPicPr>
-                    <pic:cNvPr id="1" name="apotik.png"/>
-                    <pic:cNvPicPr/>
+                    <pic:cNvPr id="0" name="Picture 1" descr="C:\XAMPP\htdocs\eduwork\pelita_freeclass_eduwork\apotik.png"/>
+                    <pic:cNvPicPr>
+                      <a:picLocks noChangeAspect="1" noChangeArrowheads="1"/>
+                    </pic:cNvPicPr>
                   </pic:nvPicPr>
                   <pic:blipFill>
                     <a:blip r:embed="rId5">
@@ -42,18 +44,23 @@
                         </a:ext>
                       </a:extLst>
                     </a:blip>
+                    <a:srcRect/>
                     <a:stretch>
                       <a:fillRect/>
                     </a:stretch>
                   </pic:blipFill>
-                  <pic:spPr>
+                  <pic:spPr bwMode="auto">
                     <a:xfrm>
                       <a:off x="0" y="0"/>
-                      <a:ext cx="5943600" cy="3176905"/>
+                      <a:ext cx="5943600" cy="2944880"/>
                     </a:xfrm>
                     <a:prstGeom prst="rect">
                       <a:avLst/>
                     </a:prstGeom>
+                    <a:noFill/>
+                    <a:ln>
+                      <a:noFill/>
+                    </a:ln>
                   </pic:spPr>
                 </pic:pic>
               </a:graphicData>
@@ -131,7 +138,27 @@
           <w:szCs w:val="24"/>
           <w:lang w:bidi="hi-IN"/>
         </w:rPr>
-        <w:t xml:space="preserve">Relasi daftar_obat to stock </w:t>
+        <w:t xml:space="preserve">Relasi daftar_obat to </w:t>
+      </w:r>
+      <w:r>
+        <w:rPr>
+          <w:rFonts w:ascii="Times New Roman" w:eastAsia="Times New Roman" w:hAnsi="Times New Roman" w:cs="Times New Roman"/>
+          <w:color w:val="000000"/>
+          <w:sz w:val="24"/>
+          <w:szCs w:val="24"/>
+          <w:lang w:bidi="hi-IN"/>
+        </w:rPr>
+        <w:t>detil_obat</w:t>
+      </w:r>
+      <w:r>
+        <w:rPr>
+          <w:rFonts w:ascii="Times New Roman" w:eastAsia="Times New Roman" w:hAnsi="Times New Roman" w:cs="Times New Roman"/>
+          <w:color w:val="000000"/>
+          <w:sz w:val="24"/>
+          <w:szCs w:val="24"/>
+          <w:lang w:bidi="hi-IN"/>
+        </w:rPr>
+        <w:t xml:space="preserve"> </w:t>
       </w:r>
     </w:p>
     <w:p>
@@ -154,7 +181,29 @@
           <w:szCs w:val="24"/>
           <w:lang w:bidi="hi-IN"/>
         </w:rPr>
-        <w:t>=&gt; Setiap nama obat dari daftar obat hanya memiliki satu pasangan di stock nya. Begitupun sebaliknya</w:t>
+        <w:t xml:space="preserve">=&gt; Setiap nama obat dari daftar obat hanya memiliki satu pasangan di </w:t>
+      </w:r>
+      <w:r>
+        <w:rPr>
+          <w:rFonts w:ascii="Times New Roman" w:eastAsia="Times New Roman" w:hAnsi="Times New Roman" w:cs="Times New Roman"/>
+          <w:color w:val="000000"/>
+          <w:sz w:val="24"/>
+          <w:szCs w:val="24"/>
+          <w:lang w:bidi="hi-IN"/>
+        </w:rPr>
+        <w:t>detil_obat</w:t>
+      </w:r>
+      <w:bookmarkStart w:id="0" w:name="_GoBack"/>
+      <w:bookmarkEnd w:id="0"/>
+      <w:r>
+        <w:rPr>
+          <w:rFonts w:ascii="Times New Roman" w:eastAsia="Times New Roman" w:hAnsi="Times New Roman" w:cs="Times New Roman"/>
+          <w:color w:val="000000"/>
+          <w:sz w:val="24"/>
+          <w:szCs w:val="24"/>
+          <w:lang w:bidi="hi-IN"/>
+        </w:rPr>
+        <w:t xml:space="preserve"> nya. Begitupun sebaliknya</w:t>
       </w:r>
     </w:p>
     <w:p>
@@ -295,8 +344,6 @@
         </w:rPr>
         <w:t>&gt;&gt; Relasi many to many</w:t>
       </w:r>
-      <w:bookmarkStart w:id="0" w:name="_GoBack"/>
-      <w:bookmarkEnd w:id="0"/>
     </w:p>
     <w:p>
       <w:pPr>

</xml_diff>